<commit_message>
Updates to material and tidying up files
</commit_message>
<xml_diff>
--- a/practicals/Practical-2.docx
+++ b/practicals/Practical-2.docx
@@ -49,7 +49,7 @@
       <w:tblPr>
         <w:tblW w:w="10637" w:type="dxa"/>
         <w:jc w:val="left"/>
-        <w:tblInd w:w="-20" w:type="dxa"/>
+        <w:tblInd w:w="-25" w:type="dxa"/>
         <w:tblBorders>
           <w:top w:val="single" w:sz="4" w:space="0" w:color="FFFFFF"/>
           <w:left w:val="single" w:sz="4" w:space="0" w:color="FFFFFF"/>
@@ -58,7 +58,7 @@
         </w:tblBorders>
         <w:tblCellMar>
           <w:top w:w="0" w:type="dxa"/>
-          <w:left w:w="88" w:type="dxa"/>
+          <w:left w:w="83" w:type="dxa"/>
           <w:bottom w:w="0" w:type="dxa"/>
           <w:right w:w="108" w:type="dxa"/>
         </w:tblCellMar>
@@ -82,7 +82,7 @@
             </w:tcBorders>
             <w:shd w:color="auto" w:fill="BFBFBF" w:val="clear"/>
             <w:tcMar>
-              <w:left w:w="88" w:type="dxa"/>
+              <w:left w:w="83" w:type="dxa"/>
             </w:tcMar>
           </w:tcPr>
           <w:p>
@@ -148,7 +148,7 @@
             </w:tcBorders>
             <w:shd w:color="auto" w:fill="BFBFBF" w:val="clear"/>
             <w:tcMar>
-              <w:left w:w="88" w:type="dxa"/>
+              <w:left w:w="83" w:type="dxa"/>
             </w:tcMar>
           </w:tcPr>
           <w:p>
@@ -186,7 +186,7 @@
             </w:tcBorders>
             <w:shd w:color="auto" w:fill="D9D9D9" w:val="clear"/>
             <w:tcMar>
-              <w:left w:w="88" w:type="dxa"/>
+              <w:left w:w="83" w:type="dxa"/>
             </w:tcMar>
           </w:tcPr>
           <w:p>
@@ -246,7 +246,7 @@
             </w:tcBorders>
             <w:shd w:color="auto" w:fill="D9D9D9" w:val="clear"/>
             <w:tcMar>
-              <w:left w:w="88" w:type="dxa"/>
+              <w:left w:w="83" w:type="dxa"/>
             </w:tcMar>
             <w:vAlign w:val="center"/>
           </w:tcPr>
@@ -280,7 +280,7 @@
             </w:tcBorders>
             <w:shd w:color="auto" w:fill="D9D9D9" w:val="clear"/>
             <w:tcMar>
-              <w:left w:w="88" w:type="dxa"/>
+              <w:left w:w="83" w:type="dxa"/>
             </w:tcMar>
           </w:tcPr>
           <w:p>
@@ -340,7 +340,7 @@
             </w:tcBorders>
             <w:shd w:color="auto" w:fill="D9D9D9" w:val="clear"/>
             <w:tcMar>
-              <w:left w:w="88" w:type="dxa"/>
+              <w:left w:w="83" w:type="dxa"/>
             </w:tcMar>
           </w:tcPr>
           <w:p>
@@ -1716,7 +1716,7 @@
         </w:tblBorders>
         <w:tblCellMar>
           <w:top w:w="0" w:type="dxa"/>
-          <w:left w:w="88" w:type="dxa"/>
+          <w:left w:w="83" w:type="dxa"/>
           <w:bottom w:w="0" w:type="dxa"/>
           <w:right w:w="108" w:type="dxa"/>
         </w:tblCellMar>
@@ -1741,7 +1741,7 @@
             </w:tcBorders>
             <w:shd w:fill="auto" w:val="clear"/>
             <w:tcMar>
-              <w:left w:w="88" w:type="dxa"/>
+              <w:left w:w="83" w:type="dxa"/>
             </w:tcMar>
           </w:tcPr>
           <w:p>
@@ -1779,7 +1779,7 @@
             </w:tcBorders>
             <w:shd w:fill="auto" w:val="clear"/>
             <w:tcMar>
-              <w:left w:w="88" w:type="dxa"/>
+              <w:left w:w="83" w:type="dxa"/>
             </w:tcMar>
           </w:tcPr>
           <w:p>
@@ -1820,7 +1820,7 @@
             </w:tcBorders>
             <w:shd w:fill="auto" w:val="clear"/>
             <w:tcMar>
-              <w:left w:w="88" w:type="dxa"/>
+              <w:left w:w="83" w:type="dxa"/>
             </w:tcMar>
           </w:tcPr>
           <w:p>
@@ -1855,7 +1855,7 @@
             </w:tcBorders>
             <w:shd w:fill="auto" w:val="clear"/>
             <w:tcMar>
-              <w:left w:w="88" w:type="dxa"/>
+              <w:left w:w="83" w:type="dxa"/>
             </w:tcMar>
           </w:tcPr>
           <w:p>
@@ -1893,7 +1893,7 @@
             </w:tcBorders>
             <w:shd w:fill="auto" w:val="clear"/>
             <w:tcMar>
-              <w:left w:w="88" w:type="dxa"/>
+              <w:left w:w="83" w:type="dxa"/>
             </w:tcMar>
           </w:tcPr>
           <w:p>
@@ -1928,7 +1928,7 @@
             </w:tcBorders>
             <w:shd w:fill="auto" w:val="clear"/>
             <w:tcMar>
-              <w:left w:w="88" w:type="dxa"/>
+              <w:left w:w="83" w:type="dxa"/>
             </w:tcMar>
           </w:tcPr>
           <w:p>
@@ -1966,7 +1966,7 @@
             </w:tcBorders>
             <w:shd w:fill="auto" w:val="clear"/>
             <w:tcMar>
-              <w:left w:w="88" w:type="dxa"/>
+              <w:left w:w="83" w:type="dxa"/>
             </w:tcMar>
           </w:tcPr>
           <w:p>
@@ -2001,7 +2001,7 @@
             </w:tcBorders>
             <w:shd w:fill="auto" w:val="clear"/>
             <w:tcMar>
-              <w:left w:w="88" w:type="dxa"/>
+              <w:left w:w="83" w:type="dxa"/>
             </w:tcMar>
           </w:tcPr>
           <w:p>
@@ -2039,7 +2039,7 @@
             </w:tcBorders>
             <w:shd w:fill="auto" w:val="clear"/>
             <w:tcMar>
-              <w:left w:w="88" w:type="dxa"/>
+              <w:left w:w="83" w:type="dxa"/>
             </w:tcMar>
           </w:tcPr>
           <w:p>
@@ -2074,7 +2074,7 @@
             </w:tcBorders>
             <w:shd w:fill="auto" w:val="clear"/>
             <w:tcMar>
-              <w:left w:w="88" w:type="dxa"/>
+              <w:left w:w="83" w:type="dxa"/>
             </w:tcMar>
           </w:tcPr>
           <w:p>
@@ -3969,7 +3969,7 @@
                   </pic:nvPicPr>
                   <pic:blipFill>
                     <a:blip r:embed="rId16"/>
-                    <a:srcRect l="0" t="21077" r="97199" b="74261"/>
+                    <a:srcRect l="0" t="21077" r="97213" b="74271"/>
                     <a:stretch>
                       <a:fillRect/>
                     </a:stretch>
@@ -5248,7 +5248,7 @@
                   </pic:nvPicPr>
                   <pic:blipFill>
                     <a:blip r:embed="rId24"/>
-                    <a:srcRect l="0" t="21077" r="97199" b="74261"/>
+                    <a:srcRect l="0" t="21077" r="97213" b="74271"/>
                     <a:stretch>
                       <a:fillRect/>
                     </a:stretch>
@@ -5477,7 +5477,7 @@
                   </pic:nvPicPr>
                   <pic:blipFill>
                     <a:blip r:embed="rId25"/>
-                    <a:srcRect l="0" t="21077" r="97199" b="74261"/>
+                    <a:srcRect l="0" t="21077" r="97213" b="74271"/>
                     <a:stretch>
                       <a:fillRect/>
                     </a:stretch>
@@ -5874,7 +5874,7 @@
                   </pic:nvPicPr>
                   <pic:blipFill>
                     <a:blip r:embed="rId29"/>
-                    <a:srcRect l="0" t="21077" r="97199" b="74261"/>
+                    <a:srcRect l="0" t="21077" r="97213" b="74271"/>
                     <a:stretch>
                       <a:fillRect/>
                     </a:stretch>
@@ -6060,19 +6060,7 @@
         <w:rPr>
           <w:rFonts w:cs="Courier New" w:ascii="Calibri" w:hAnsi="Calibri"/>
         </w:rPr>
-        <w:t xml:space="preserve"> (as our data is in the WGS 84 datum which is decimal degrees – one decimal degree is roughly 111.111 </w:t>
-      </w:r>
-      <w:r>
-        <w:rPr>
-          <w:rFonts w:cs="Courier New" w:ascii="Calibri" w:hAnsi="Calibri"/>
-        </w:rPr>
-        <w:t>kilo</w:t>
-      </w:r>
-      <w:r>
-        <w:rPr>
-          <w:rFonts w:cs="Courier New" w:ascii="Calibri" w:hAnsi="Calibri"/>
-        </w:rPr>
-        <w:t>metres which equates to 0.01 map units)</w:t>
+        <w:t xml:space="preserve"> (as our data is in the WGS 84 datum which is decimal degrees – one decimal degree is roughly 111.111 kilometres which equates to 0.01 map units)</w:t>
       </w:r>
     </w:p>
     <w:p>
@@ -7510,15 +7498,15 @@
       <w:jc w:val="center"/>
       <w:rPr>
         <w:rFonts w:ascii="Calibri" w:hAnsi="Calibri"/>
-        <w:sz w:val="20"/>
-        <w:szCs w:val="20"/>
+        <w:sz w:val="22"/>
+        <w:szCs w:val="22"/>
       </w:rPr>
     </w:pPr>
     <w:r>
       <w:rPr>
         <w:rFonts w:ascii="Calibri" w:hAnsi="Calibri"/>
-        <w:sz w:val="20"/>
-        <w:szCs w:val="20"/>
+        <w:sz w:val="22"/>
+        <w:szCs w:val="22"/>
       </w:rPr>
       <w:fldChar w:fldCharType="begin"/>
     </w:r>
@@ -7529,7 +7517,7 @@
       <w:fldChar w:fldCharType="separate"/>
     </w:r>
     <w:r>
-      <w:t>2</w:t>
+      <w:t>3</w:t>
     </w:r>
     <w:r>
       <w:fldChar w:fldCharType="end"/>
@@ -13611,6 +13599,763 @@
   </w:style>
   <w:style w:type="character" w:styleId="ListLabel503">
     <w:name w:val="ListLabel 503"/>
+    <w:qFormat/>
+    <w:rPr>
+      <w:rFonts w:cs="Wingdings"/>
+    </w:rPr>
+  </w:style>
+  <w:style w:type="character" w:styleId="ListLabel504">
+    <w:name w:val="ListLabel 504"/>
+    <w:qFormat/>
+    <w:rPr>
+      <w:rFonts w:cs="Symbol"/>
+    </w:rPr>
+  </w:style>
+  <w:style w:type="character" w:styleId="ListLabel505">
+    <w:name w:val="ListLabel 505"/>
+    <w:qFormat/>
+    <w:rPr>
+      <w:rFonts w:cs="Courier New"/>
+    </w:rPr>
+  </w:style>
+  <w:style w:type="character" w:styleId="ListLabel506">
+    <w:name w:val="ListLabel 506"/>
+    <w:qFormat/>
+    <w:rPr>
+      <w:rFonts w:cs="Wingdings"/>
+    </w:rPr>
+  </w:style>
+  <w:style w:type="character" w:styleId="ListLabel507">
+    <w:name w:val="ListLabel 507"/>
+    <w:qFormat/>
+    <w:rPr>
+      <w:rFonts w:cs="Symbol"/>
+    </w:rPr>
+  </w:style>
+  <w:style w:type="character" w:styleId="ListLabel508">
+    <w:name w:val="ListLabel 508"/>
+    <w:qFormat/>
+    <w:rPr>
+      <w:rFonts w:cs="Courier New"/>
+    </w:rPr>
+  </w:style>
+  <w:style w:type="character" w:styleId="ListLabel509">
+    <w:name w:val="ListLabel 509"/>
+    <w:qFormat/>
+    <w:rPr>
+      <w:rFonts w:cs="Wingdings"/>
+    </w:rPr>
+  </w:style>
+  <w:style w:type="character" w:styleId="ListLabel510">
+    <w:name w:val="ListLabel 510"/>
+    <w:qFormat/>
+    <w:rPr>
+      <w:rFonts w:cs="Symbol"/>
+    </w:rPr>
+  </w:style>
+  <w:style w:type="character" w:styleId="ListLabel511">
+    <w:name w:val="ListLabel 511"/>
+    <w:qFormat/>
+    <w:rPr>
+      <w:rFonts w:cs="Courier New"/>
+    </w:rPr>
+  </w:style>
+  <w:style w:type="character" w:styleId="ListLabel512">
+    <w:name w:val="ListLabel 512"/>
+    <w:qFormat/>
+    <w:rPr>
+      <w:rFonts w:cs="Wingdings"/>
+    </w:rPr>
+  </w:style>
+  <w:style w:type="character" w:styleId="ListLabel513">
+    <w:name w:val="ListLabel 513"/>
+    <w:qFormat/>
+    <w:rPr>
+      <w:rFonts w:ascii="Calibri" w:hAnsi="Calibri" w:cs="Symbol"/>
+    </w:rPr>
+  </w:style>
+  <w:style w:type="character" w:styleId="ListLabel514">
+    <w:name w:val="ListLabel 514"/>
+    <w:qFormat/>
+    <w:rPr>
+      <w:rFonts w:cs="Courier New"/>
+    </w:rPr>
+  </w:style>
+  <w:style w:type="character" w:styleId="ListLabel515">
+    <w:name w:val="ListLabel 515"/>
+    <w:qFormat/>
+    <w:rPr>
+      <w:rFonts w:cs="Wingdings"/>
+    </w:rPr>
+  </w:style>
+  <w:style w:type="character" w:styleId="ListLabel516">
+    <w:name w:val="ListLabel 516"/>
+    <w:qFormat/>
+    <w:rPr>
+      <w:rFonts w:cs="Symbol"/>
+    </w:rPr>
+  </w:style>
+  <w:style w:type="character" w:styleId="ListLabel517">
+    <w:name w:val="ListLabel 517"/>
+    <w:qFormat/>
+    <w:rPr>
+      <w:rFonts w:cs="Courier New"/>
+    </w:rPr>
+  </w:style>
+  <w:style w:type="character" w:styleId="ListLabel518">
+    <w:name w:val="ListLabel 518"/>
+    <w:qFormat/>
+    <w:rPr>
+      <w:rFonts w:cs="Wingdings"/>
+    </w:rPr>
+  </w:style>
+  <w:style w:type="character" w:styleId="ListLabel519">
+    <w:name w:val="ListLabel 519"/>
+    <w:qFormat/>
+    <w:rPr>
+      <w:rFonts w:cs="Symbol"/>
+    </w:rPr>
+  </w:style>
+  <w:style w:type="character" w:styleId="ListLabel520">
+    <w:name w:val="ListLabel 520"/>
+    <w:qFormat/>
+    <w:rPr>
+      <w:rFonts w:cs="Courier New"/>
+    </w:rPr>
+  </w:style>
+  <w:style w:type="character" w:styleId="ListLabel521">
+    <w:name w:val="ListLabel 521"/>
+    <w:qFormat/>
+    <w:rPr>
+      <w:rFonts w:cs="Wingdings"/>
+    </w:rPr>
+  </w:style>
+  <w:style w:type="character" w:styleId="ListLabel522">
+    <w:name w:val="ListLabel 522"/>
+    <w:qFormat/>
+    <w:rPr>
+      <w:rFonts w:ascii="Calibri" w:hAnsi="Calibri" w:cs="Symbol"/>
+    </w:rPr>
+  </w:style>
+  <w:style w:type="character" w:styleId="ListLabel523">
+    <w:name w:val="ListLabel 523"/>
+    <w:qFormat/>
+    <w:rPr>
+      <w:rFonts w:cs="Courier New"/>
+    </w:rPr>
+  </w:style>
+  <w:style w:type="character" w:styleId="ListLabel524">
+    <w:name w:val="ListLabel 524"/>
+    <w:qFormat/>
+    <w:rPr>
+      <w:rFonts w:cs="Wingdings"/>
+    </w:rPr>
+  </w:style>
+  <w:style w:type="character" w:styleId="ListLabel525">
+    <w:name w:val="ListLabel 525"/>
+    <w:qFormat/>
+    <w:rPr>
+      <w:rFonts w:cs="Symbol"/>
+    </w:rPr>
+  </w:style>
+  <w:style w:type="character" w:styleId="ListLabel526">
+    <w:name w:val="ListLabel 526"/>
+    <w:qFormat/>
+    <w:rPr>
+      <w:rFonts w:cs="Courier New"/>
+    </w:rPr>
+  </w:style>
+  <w:style w:type="character" w:styleId="ListLabel527">
+    <w:name w:val="ListLabel 527"/>
+    <w:qFormat/>
+    <w:rPr>
+      <w:rFonts w:cs="Wingdings"/>
+    </w:rPr>
+  </w:style>
+  <w:style w:type="character" w:styleId="ListLabel528">
+    <w:name w:val="ListLabel 528"/>
+    <w:qFormat/>
+    <w:rPr>
+      <w:rFonts w:cs="Symbol"/>
+    </w:rPr>
+  </w:style>
+  <w:style w:type="character" w:styleId="ListLabel529">
+    <w:name w:val="ListLabel 529"/>
+    <w:qFormat/>
+    <w:rPr>
+      <w:rFonts w:cs="Courier New"/>
+    </w:rPr>
+  </w:style>
+  <w:style w:type="character" w:styleId="ListLabel530">
+    <w:name w:val="ListLabel 530"/>
+    <w:qFormat/>
+    <w:rPr>
+      <w:rFonts w:cs="Wingdings"/>
+    </w:rPr>
+  </w:style>
+  <w:style w:type="character" w:styleId="ListLabel531">
+    <w:name w:val="ListLabel 531"/>
+    <w:qFormat/>
+    <w:rPr>
+      <w:rFonts w:ascii="Calibri" w:hAnsi="Calibri" w:cs="Symbol"/>
+    </w:rPr>
+  </w:style>
+  <w:style w:type="character" w:styleId="ListLabel532">
+    <w:name w:val="ListLabel 532"/>
+    <w:qFormat/>
+    <w:rPr>
+      <w:rFonts w:cs="Courier New"/>
+    </w:rPr>
+  </w:style>
+  <w:style w:type="character" w:styleId="ListLabel533">
+    <w:name w:val="ListLabel 533"/>
+    <w:qFormat/>
+    <w:rPr>
+      <w:rFonts w:cs="Wingdings"/>
+    </w:rPr>
+  </w:style>
+  <w:style w:type="character" w:styleId="ListLabel534">
+    <w:name w:val="ListLabel 534"/>
+    <w:qFormat/>
+    <w:rPr>
+      <w:rFonts w:cs="Symbol"/>
+    </w:rPr>
+  </w:style>
+  <w:style w:type="character" w:styleId="ListLabel535">
+    <w:name w:val="ListLabel 535"/>
+    <w:qFormat/>
+    <w:rPr>
+      <w:rFonts w:cs="Courier New"/>
+    </w:rPr>
+  </w:style>
+  <w:style w:type="character" w:styleId="ListLabel536">
+    <w:name w:val="ListLabel 536"/>
+    <w:qFormat/>
+    <w:rPr>
+      <w:rFonts w:cs="Wingdings"/>
+    </w:rPr>
+  </w:style>
+  <w:style w:type="character" w:styleId="ListLabel537">
+    <w:name w:val="ListLabel 537"/>
+    <w:qFormat/>
+    <w:rPr>
+      <w:rFonts w:cs="Symbol"/>
+    </w:rPr>
+  </w:style>
+  <w:style w:type="character" w:styleId="ListLabel538">
+    <w:name w:val="ListLabel 538"/>
+    <w:qFormat/>
+    <w:rPr>
+      <w:rFonts w:cs="Courier New"/>
+    </w:rPr>
+  </w:style>
+  <w:style w:type="character" w:styleId="ListLabel539">
+    <w:name w:val="ListLabel 539"/>
+    <w:qFormat/>
+    <w:rPr>
+      <w:rFonts w:cs="Wingdings"/>
+    </w:rPr>
+  </w:style>
+  <w:style w:type="character" w:styleId="ListLabel540">
+    <w:name w:val="ListLabel 540"/>
+    <w:qFormat/>
+    <w:rPr>
+      <w:rFonts w:ascii="Calibri" w:hAnsi="Calibri" w:cs="Symbol"/>
+      <w:b w:val="false"/>
+    </w:rPr>
+  </w:style>
+  <w:style w:type="character" w:styleId="ListLabel541">
+    <w:name w:val="ListLabel 541"/>
+    <w:qFormat/>
+    <w:rPr>
+      <w:rFonts w:cs="Courier New"/>
+    </w:rPr>
+  </w:style>
+  <w:style w:type="character" w:styleId="ListLabel542">
+    <w:name w:val="ListLabel 542"/>
+    <w:qFormat/>
+    <w:rPr>
+      <w:rFonts w:cs="Wingdings"/>
+    </w:rPr>
+  </w:style>
+  <w:style w:type="character" w:styleId="ListLabel543">
+    <w:name w:val="ListLabel 543"/>
+    <w:qFormat/>
+    <w:rPr>
+      <w:rFonts w:cs="Symbol"/>
+    </w:rPr>
+  </w:style>
+  <w:style w:type="character" w:styleId="ListLabel544">
+    <w:name w:val="ListLabel 544"/>
+    <w:qFormat/>
+    <w:rPr>
+      <w:rFonts w:cs="Courier New"/>
+    </w:rPr>
+  </w:style>
+  <w:style w:type="character" w:styleId="ListLabel545">
+    <w:name w:val="ListLabel 545"/>
+    <w:qFormat/>
+    <w:rPr>
+      <w:rFonts w:cs="Wingdings"/>
+    </w:rPr>
+  </w:style>
+  <w:style w:type="character" w:styleId="ListLabel546">
+    <w:name w:val="ListLabel 546"/>
+    <w:qFormat/>
+    <w:rPr>
+      <w:rFonts w:cs="Symbol"/>
+    </w:rPr>
+  </w:style>
+  <w:style w:type="character" w:styleId="ListLabel547">
+    <w:name w:val="ListLabel 547"/>
+    <w:qFormat/>
+    <w:rPr>
+      <w:rFonts w:cs="Courier New"/>
+    </w:rPr>
+  </w:style>
+  <w:style w:type="character" w:styleId="ListLabel548">
+    <w:name w:val="ListLabel 548"/>
+    <w:qFormat/>
+    <w:rPr>
+      <w:rFonts w:cs="Wingdings"/>
+    </w:rPr>
+  </w:style>
+  <w:style w:type="character" w:styleId="ListLabel549">
+    <w:name w:val="ListLabel 549"/>
+    <w:qFormat/>
+    <w:rPr>
+      <w:rFonts w:ascii="Calibri" w:hAnsi="Calibri" w:cs="Symbol"/>
+    </w:rPr>
+  </w:style>
+  <w:style w:type="character" w:styleId="ListLabel550">
+    <w:name w:val="ListLabel 550"/>
+    <w:qFormat/>
+    <w:rPr>
+      <w:rFonts w:cs="Courier New"/>
+    </w:rPr>
+  </w:style>
+  <w:style w:type="character" w:styleId="ListLabel551">
+    <w:name w:val="ListLabel 551"/>
+    <w:qFormat/>
+    <w:rPr>
+      <w:rFonts w:cs="Wingdings"/>
+    </w:rPr>
+  </w:style>
+  <w:style w:type="character" w:styleId="ListLabel552">
+    <w:name w:val="ListLabel 552"/>
+    <w:qFormat/>
+    <w:rPr>
+      <w:rFonts w:cs="Symbol"/>
+    </w:rPr>
+  </w:style>
+  <w:style w:type="character" w:styleId="ListLabel553">
+    <w:name w:val="ListLabel 553"/>
+    <w:qFormat/>
+    <w:rPr>
+      <w:rFonts w:cs="Courier New"/>
+    </w:rPr>
+  </w:style>
+  <w:style w:type="character" w:styleId="ListLabel554">
+    <w:name w:val="ListLabel 554"/>
+    <w:qFormat/>
+    <w:rPr>
+      <w:rFonts w:cs="Wingdings"/>
+    </w:rPr>
+  </w:style>
+  <w:style w:type="character" w:styleId="ListLabel555">
+    <w:name w:val="ListLabel 555"/>
+    <w:qFormat/>
+    <w:rPr>
+      <w:rFonts w:cs="Symbol"/>
+    </w:rPr>
+  </w:style>
+  <w:style w:type="character" w:styleId="ListLabel556">
+    <w:name w:val="ListLabel 556"/>
+    <w:qFormat/>
+    <w:rPr>
+      <w:rFonts w:cs="Courier New"/>
+    </w:rPr>
+  </w:style>
+  <w:style w:type="character" w:styleId="ListLabel557">
+    <w:name w:val="ListLabel 557"/>
+    <w:qFormat/>
+    <w:rPr>
+      <w:rFonts w:cs="Wingdings"/>
+    </w:rPr>
+  </w:style>
+  <w:style w:type="character" w:styleId="ListLabel558">
+    <w:name w:val="ListLabel 558"/>
+    <w:qFormat/>
+    <w:rPr>
+      <w:rFonts w:ascii="Calibri" w:hAnsi="Calibri" w:cs="Symbol"/>
+    </w:rPr>
+  </w:style>
+  <w:style w:type="character" w:styleId="ListLabel559">
+    <w:name w:val="ListLabel 559"/>
+    <w:qFormat/>
+    <w:rPr>
+      <w:rFonts w:cs="Courier New"/>
+    </w:rPr>
+  </w:style>
+  <w:style w:type="character" w:styleId="ListLabel560">
+    <w:name w:val="ListLabel 560"/>
+    <w:qFormat/>
+    <w:rPr>
+      <w:rFonts w:cs="Wingdings"/>
+    </w:rPr>
+  </w:style>
+  <w:style w:type="character" w:styleId="ListLabel561">
+    <w:name w:val="ListLabel 561"/>
+    <w:qFormat/>
+    <w:rPr>
+      <w:rFonts w:cs="Symbol"/>
+    </w:rPr>
+  </w:style>
+  <w:style w:type="character" w:styleId="ListLabel562">
+    <w:name w:val="ListLabel 562"/>
+    <w:qFormat/>
+    <w:rPr>
+      <w:rFonts w:cs="Courier New"/>
+    </w:rPr>
+  </w:style>
+  <w:style w:type="character" w:styleId="ListLabel563">
+    <w:name w:val="ListLabel 563"/>
+    <w:qFormat/>
+    <w:rPr>
+      <w:rFonts w:cs="Wingdings"/>
+    </w:rPr>
+  </w:style>
+  <w:style w:type="character" w:styleId="ListLabel564">
+    <w:name w:val="ListLabel 564"/>
+    <w:qFormat/>
+    <w:rPr>
+      <w:rFonts w:cs="Symbol"/>
+    </w:rPr>
+  </w:style>
+  <w:style w:type="character" w:styleId="ListLabel565">
+    <w:name w:val="ListLabel 565"/>
+    <w:qFormat/>
+    <w:rPr>
+      <w:rFonts w:cs="Courier New"/>
+    </w:rPr>
+  </w:style>
+  <w:style w:type="character" w:styleId="ListLabel566">
+    <w:name w:val="ListLabel 566"/>
+    <w:qFormat/>
+    <w:rPr>
+      <w:rFonts w:cs="Wingdings"/>
+    </w:rPr>
+  </w:style>
+  <w:style w:type="character" w:styleId="ListLabel567">
+    <w:name w:val="ListLabel 567"/>
+    <w:qFormat/>
+    <w:rPr>
+      <w:rFonts w:ascii="Calibri" w:hAnsi="Calibri" w:cs="Symbol"/>
+    </w:rPr>
+  </w:style>
+  <w:style w:type="character" w:styleId="ListLabel568">
+    <w:name w:val="ListLabel 568"/>
+    <w:qFormat/>
+    <w:rPr>
+      <w:rFonts w:cs="Courier New"/>
+    </w:rPr>
+  </w:style>
+  <w:style w:type="character" w:styleId="ListLabel569">
+    <w:name w:val="ListLabel 569"/>
+    <w:qFormat/>
+    <w:rPr>
+      <w:rFonts w:cs="Wingdings"/>
+    </w:rPr>
+  </w:style>
+  <w:style w:type="character" w:styleId="ListLabel570">
+    <w:name w:val="ListLabel 570"/>
+    <w:qFormat/>
+    <w:rPr>
+      <w:rFonts w:cs="Symbol"/>
+    </w:rPr>
+  </w:style>
+  <w:style w:type="character" w:styleId="ListLabel571">
+    <w:name w:val="ListLabel 571"/>
+    <w:qFormat/>
+    <w:rPr>
+      <w:rFonts w:cs="Courier New"/>
+    </w:rPr>
+  </w:style>
+  <w:style w:type="character" w:styleId="ListLabel572">
+    <w:name w:val="ListLabel 572"/>
+    <w:qFormat/>
+    <w:rPr>
+      <w:rFonts w:cs="Wingdings"/>
+    </w:rPr>
+  </w:style>
+  <w:style w:type="character" w:styleId="ListLabel573">
+    <w:name w:val="ListLabel 573"/>
+    <w:qFormat/>
+    <w:rPr>
+      <w:rFonts w:cs="Symbol"/>
+    </w:rPr>
+  </w:style>
+  <w:style w:type="character" w:styleId="ListLabel574">
+    <w:name w:val="ListLabel 574"/>
+    <w:qFormat/>
+    <w:rPr>
+      <w:rFonts w:cs="Courier New"/>
+    </w:rPr>
+  </w:style>
+  <w:style w:type="character" w:styleId="ListLabel575">
+    <w:name w:val="ListLabel 575"/>
+    <w:qFormat/>
+    <w:rPr>
+      <w:rFonts w:cs="Wingdings"/>
+    </w:rPr>
+  </w:style>
+  <w:style w:type="character" w:styleId="ListLabel576">
+    <w:name w:val="ListLabel 576"/>
+    <w:qFormat/>
+    <w:rPr>
+      <w:rFonts w:ascii="Calibri" w:hAnsi="Calibri" w:cs="Symbol"/>
+    </w:rPr>
+  </w:style>
+  <w:style w:type="character" w:styleId="ListLabel577">
+    <w:name w:val="ListLabel 577"/>
+    <w:qFormat/>
+    <w:rPr>
+      <w:rFonts w:cs="Courier New"/>
+    </w:rPr>
+  </w:style>
+  <w:style w:type="character" w:styleId="ListLabel578">
+    <w:name w:val="ListLabel 578"/>
+    <w:qFormat/>
+    <w:rPr>
+      <w:rFonts w:cs="Wingdings"/>
+    </w:rPr>
+  </w:style>
+  <w:style w:type="character" w:styleId="ListLabel579">
+    <w:name w:val="ListLabel 579"/>
+    <w:qFormat/>
+    <w:rPr>
+      <w:rFonts w:cs="Symbol"/>
+    </w:rPr>
+  </w:style>
+  <w:style w:type="character" w:styleId="ListLabel580">
+    <w:name w:val="ListLabel 580"/>
+    <w:qFormat/>
+    <w:rPr>
+      <w:rFonts w:cs="Courier New"/>
+    </w:rPr>
+  </w:style>
+  <w:style w:type="character" w:styleId="ListLabel581">
+    <w:name w:val="ListLabel 581"/>
+    <w:qFormat/>
+    <w:rPr>
+      <w:rFonts w:cs="Wingdings"/>
+    </w:rPr>
+  </w:style>
+  <w:style w:type="character" w:styleId="ListLabel582">
+    <w:name w:val="ListLabel 582"/>
+    <w:qFormat/>
+    <w:rPr>
+      <w:rFonts w:cs="Symbol"/>
+    </w:rPr>
+  </w:style>
+  <w:style w:type="character" w:styleId="ListLabel583">
+    <w:name w:val="ListLabel 583"/>
+    <w:qFormat/>
+    <w:rPr>
+      <w:rFonts w:cs="Courier New"/>
+    </w:rPr>
+  </w:style>
+  <w:style w:type="character" w:styleId="ListLabel584">
+    <w:name w:val="ListLabel 584"/>
+    <w:qFormat/>
+    <w:rPr>
+      <w:rFonts w:cs="Wingdings"/>
+    </w:rPr>
+  </w:style>
+  <w:style w:type="character" w:styleId="ListLabel585">
+    <w:name w:val="ListLabel 585"/>
+    <w:qFormat/>
+    <w:rPr>
+      <w:rFonts w:ascii="Calibri" w:hAnsi="Calibri" w:cs="Symbol"/>
+    </w:rPr>
+  </w:style>
+  <w:style w:type="character" w:styleId="ListLabel586">
+    <w:name w:val="ListLabel 586"/>
+    <w:qFormat/>
+    <w:rPr>
+      <w:rFonts w:cs="Courier New"/>
+    </w:rPr>
+  </w:style>
+  <w:style w:type="character" w:styleId="ListLabel587">
+    <w:name w:val="ListLabel 587"/>
+    <w:qFormat/>
+    <w:rPr>
+      <w:rFonts w:cs="Wingdings"/>
+    </w:rPr>
+  </w:style>
+  <w:style w:type="character" w:styleId="ListLabel588">
+    <w:name w:val="ListLabel 588"/>
+    <w:qFormat/>
+    <w:rPr>
+      <w:rFonts w:cs="Symbol"/>
+    </w:rPr>
+  </w:style>
+  <w:style w:type="character" w:styleId="ListLabel589">
+    <w:name w:val="ListLabel 589"/>
+    <w:qFormat/>
+    <w:rPr>
+      <w:rFonts w:cs="Courier New"/>
+    </w:rPr>
+  </w:style>
+  <w:style w:type="character" w:styleId="ListLabel590">
+    <w:name w:val="ListLabel 590"/>
+    <w:qFormat/>
+    <w:rPr>
+      <w:rFonts w:cs="Wingdings"/>
+    </w:rPr>
+  </w:style>
+  <w:style w:type="character" w:styleId="ListLabel591">
+    <w:name w:val="ListLabel 591"/>
+    <w:qFormat/>
+    <w:rPr>
+      <w:rFonts w:cs="Symbol"/>
+    </w:rPr>
+  </w:style>
+  <w:style w:type="character" w:styleId="ListLabel592">
+    <w:name w:val="ListLabel 592"/>
+    <w:qFormat/>
+    <w:rPr>
+      <w:rFonts w:cs="Courier New"/>
+    </w:rPr>
+  </w:style>
+  <w:style w:type="character" w:styleId="ListLabel593">
+    <w:name w:val="ListLabel 593"/>
+    <w:qFormat/>
+    <w:rPr>
+      <w:rFonts w:cs="Wingdings"/>
+    </w:rPr>
+  </w:style>
+  <w:style w:type="character" w:styleId="ListLabel594">
+    <w:name w:val="ListLabel 594"/>
+    <w:qFormat/>
+    <w:rPr>
+      <w:rFonts w:ascii="Calibri" w:hAnsi="Calibri" w:cs="Symbol"/>
+    </w:rPr>
+  </w:style>
+  <w:style w:type="character" w:styleId="ListLabel595">
+    <w:name w:val="ListLabel 595"/>
+    <w:qFormat/>
+    <w:rPr>
+      <w:rFonts w:cs="Courier New"/>
+    </w:rPr>
+  </w:style>
+  <w:style w:type="character" w:styleId="ListLabel596">
+    <w:name w:val="ListLabel 596"/>
+    <w:qFormat/>
+    <w:rPr>
+      <w:rFonts w:cs="Wingdings"/>
+    </w:rPr>
+  </w:style>
+  <w:style w:type="character" w:styleId="ListLabel597">
+    <w:name w:val="ListLabel 597"/>
+    <w:qFormat/>
+    <w:rPr>
+      <w:rFonts w:cs="Symbol"/>
+    </w:rPr>
+  </w:style>
+  <w:style w:type="character" w:styleId="ListLabel598">
+    <w:name w:val="ListLabel 598"/>
+    <w:qFormat/>
+    <w:rPr>
+      <w:rFonts w:cs="Courier New"/>
+    </w:rPr>
+  </w:style>
+  <w:style w:type="character" w:styleId="ListLabel599">
+    <w:name w:val="ListLabel 599"/>
+    <w:qFormat/>
+    <w:rPr>
+      <w:rFonts w:cs="Wingdings"/>
+    </w:rPr>
+  </w:style>
+  <w:style w:type="character" w:styleId="ListLabel600">
+    <w:name w:val="ListLabel 600"/>
+    <w:qFormat/>
+    <w:rPr>
+      <w:rFonts w:cs="Symbol"/>
+    </w:rPr>
+  </w:style>
+  <w:style w:type="character" w:styleId="ListLabel601">
+    <w:name w:val="ListLabel 601"/>
+    <w:qFormat/>
+    <w:rPr>
+      <w:rFonts w:cs="Courier New"/>
+    </w:rPr>
+  </w:style>
+  <w:style w:type="character" w:styleId="ListLabel602">
+    <w:name w:val="ListLabel 602"/>
+    <w:qFormat/>
+    <w:rPr>
+      <w:rFonts w:cs="Wingdings"/>
+    </w:rPr>
+  </w:style>
+  <w:style w:type="character" w:styleId="ListLabel603">
+    <w:name w:val="ListLabel 603"/>
+    <w:qFormat/>
+    <w:rPr>
+      <w:rFonts w:ascii="Calibri" w:hAnsi="Calibri" w:cs="Symbol"/>
+    </w:rPr>
+  </w:style>
+  <w:style w:type="character" w:styleId="ListLabel604">
+    <w:name w:val="ListLabel 604"/>
+    <w:qFormat/>
+    <w:rPr>
+      <w:rFonts w:cs="Courier New"/>
+    </w:rPr>
+  </w:style>
+  <w:style w:type="character" w:styleId="ListLabel605">
+    <w:name w:val="ListLabel 605"/>
+    <w:qFormat/>
+    <w:rPr>
+      <w:rFonts w:cs="Wingdings"/>
+    </w:rPr>
+  </w:style>
+  <w:style w:type="character" w:styleId="ListLabel606">
+    <w:name w:val="ListLabel 606"/>
+    <w:qFormat/>
+    <w:rPr>
+      <w:rFonts w:cs="Symbol"/>
+    </w:rPr>
+  </w:style>
+  <w:style w:type="character" w:styleId="ListLabel607">
+    <w:name w:val="ListLabel 607"/>
+    <w:qFormat/>
+    <w:rPr>
+      <w:rFonts w:cs="Courier New"/>
+    </w:rPr>
+  </w:style>
+  <w:style w:type="character" w:styleId="ListLabel608">
+    <w:name w:val="ListLabel 608"/>
+    <w:qFormat/>
+    <w:rPr>
+      <w:rFonts w:cs="Wingdings"/>
+    </w:rPr>
+  </w:style>
+  <w:style w:type="character" w:styleId="ListLabel609">
+    <w:name w:val="ListLabel 609"/>
+    <w:qFormat/>
+    <w:rPr>
+      <w:rFonts w:cs="Symbol"/>
+    </w:rPr>
+  </w:style>
+  <w:style w:type="character" w:styleId="ListLabel610">
+    <w:name w:val="ListLabel 610"/>
+    <w:qFormat/>
+    <w:rPr>
+      <w:rFonts w:cs="Courier New"/>
+    </w:rPr>
+  </w:style>
+  <w:style w:type="character" w:styleId="ListLabel611">
+    <w:name w:val="ListLabel 611"/>
     <w:qFormat/>
     <w:rPr>
       <w:rFonts w:cs="Wingdings"/>

</xml_diff>